<commit_message>
311224 EOD inventoy KT document ompleted
</commit_message>
<xml_diff>
--- a/Daily Activity/2024/DEC/Master Documentation Main/Inventory/NGERP_Inventory Management_Manage Tally Sheet.docx
+++ b/Daily Activity/2024/DEC/Master Documentation Main/Inventory/NGERP_Inventory Management_Manage Tally Sheet.docx
@@ -62,6 +62,7 @@
     <w:p>
       <w:pPr>
         <w:pStyle w:val="Normal"/>
+        <w:spacing w:lineRule="auto" w:line="240"/>
         <w:rPr>
           <w:rFonts w:ascii="arial" w:hAnsi="arial"/>
           <w:sz w:val="18"/>
@@ -104,6 +105,7 @@
             <w:pPr>
               <w:pStyle w:val="TableContents"/>
               <w:widowControl w:val="false"/>
+              <w:spacing w:lineRule="auto" w:line="240"/>
               <w:rPr>
                 <w:rFonts w:ascii="arial" w:hAnsi="arial"/>
                 <w:sz w:val="18"/>
@@ -131,6 +133,7 @@
             <w:pPr>
               <w:pStyle w:val="TableContents"/>
               <w:widowControl w:val="false"/>
+              <w:spacing w:lineRule="auto" w:line="240"/>
               <w:rPr>
                 <w:rFonts w:ascii="arial" w:hAnsi="arial"/>
                 <w:sz w:val="18"/>
@@ -167,6 +170,7 @@
             <w:pPr>
               <w:pStyle w:val="TableContents"/>
               <w:widowControl w:val="false"/>
+              <w:spacing w:lineRule="auto" w:line="240"/>
               <w:rPr>
                 <w:rFonts w:ascii="arial" w:hAnsi="arial"/>
                 <w:sz w:val="18"/>
@@ -194,6 +198,7 @@
             <w:pPr>
               <w:pStyle w:val="TableContents"/>
               <w:widowControl w:val="false"/>
+              <w:spacing w:lineRule="auto" w:line="240"/>
               <w:rPr>
                 <w:rFonts w:ascii="arial" w:hAnsi="arial"/>
                 <w:sz w:val="18"/>
@@ -230,6 +235,7 @@
             <w:pPr>
               <w:pStyle w:val="TableContents"/>
               <w:widowControl w:val="false"/>
+              <w:spacing w:lineRule="auto" w:line="240"/>
               <w:rPr>
                 <w:rFonts w:ascii="arial" w:hAnsi="arial"/>
                 <w:sz w:val="18"/>
@@ -257,6 +263,7 @@
             <w:pPr>
               <w:pStyle w:val="TableContents"/>
               <w:widowControl w:val="false"/>
+              <w:spacing w:lineRule="auto" w:line="240"/>
               <w:rPr>
                 <w:rFonts w:ascii="arial" w:hAnsi="arial"/>
                 <w:sz w:val="18"/>
@@ -287,24 +294,26 @@
       <w:pPr>
         <w:pStyle w:val="Normal"/>
         <w:bidi w:val="0"/>
-        <w:rPr>
-          <w:rFonts w:ascii="arial" w:hAnsi="arial"/>
-          <w:sz w:val="18"/>
-          <w:szCs w:val="18"/>
-        </w:rPr>
-      </w:pPr>
-      <w:r>
-        <w:rPr>
-          <w:rFonts w:ascii="arial" w:hAnsi="arial"/>
-          <w:sz w:val="18"/>
-          <w:szCs w:val="18"/>
-        </w:rPr>
-      </w:r>
-    </w:p>
-    <w:p>
-      <w:pPr>
-        <w:pStyle w:val="Normal"/>
-        <w:bidi w:val="0"/>
+        <w:spacing w:lineRule="auto" w:line="240"/>
+        <w:rPr>
+          <w:rFonts w:ascii="arial" w:hAnsi="arial"/>
+          <w:sz w:val="18"/>
+          <w:szCs w:val="18"/>
+        </w:rPr>
+      </w:pPr>
+      <w:r>
+        <w:rPr>
+          <w:rFonts w:ascii="arial" w:hAnsi="arial"/>
+          <w:sz w:val="18"/>
+          <w:szCs w:val="18"/>
+        </w:rPr>
+      </w:r>
+    </w:p>
+    <w:p>
+      <w:pPr>
+        <w:pStyle w:val="Normal"/>
+        <w:bidi w:val="0"/>
+        <w:spacing w:lineRule="auto" w:line="276"/>
         <w:rPr>
           <w:rFonts w:ascii="arial" w:hAnsi="arial"/>
           <w:sz w:val="18"/>
@@ -363,15 +372,6 @@
           <w:szCs w:val="18"/>
         </w:rPr>
         <w:tab/>
-      </w:r>
-      <w:r>
-        <w:rPr>
-          <w:rFonts w:ascii="arial" w:hAnsi="arial"/>
-          <w:b w:val="false"/>
-          <w:bCs w:val="false"/>
-          <w:sz w:val="18"/>
-          <w:szCs w:val="18"/>
-        </w:rPr>
         <w:t>Manage Tally Sheet screen is used to purchase gift products. Users should create a NTA AP invoice in HQ to purchase gift products through tally sheet in region. After creating the tally sheet user should confirm the tally sheet using tally sheet confirmation screen.</w:t>
       </w:r>
     </w:p>
@@ -459,6 +459,51 @@
           <w:sz w:val="18"/>
           <w:szCs w:val="18"/>
         </w:rPr>
+        <w:drawing>
+          <wp:anchor behindDoc="0" distT="0" distB="0" distL="0" distR="0" simplePos="0" locked="0" layoutInCell="0" allowOverlap="1" relativeHeight="2">
+            <wp:simplePos x="0" y="0"/>
+            <wp:positionH relativeFrom="column">
+              <wp:align>center</wp:align>
+            </wp:positionH>
+            <wp:positionV relativeFrom="paragraph">
+              <wp:posOffset>635</wp:posOffset>
+            </wp:positionV>
+            <wp:extent cx="4152900" cy="5629275"/>
+            <wp:effectExtent l="0" t="0" r="0" b="0"/>
+            <wp:wrapSquare wrapText="largest"/>
+            <wp:docPr id="1" name="Image1" descr=""/>
+            <wp:cNvGraphicFramePr>
+              <a:graphicFrameLocks xmlns:a="http://schemas.openxmlformats.org/drawingml/2006/main" noChangeAspect="1"/>
+            </wp:cNvGraphicFramePr>
+            <a:graphic xmlns:a="http://schemas.openxmlformats.org/drawingml/2006/main">
+              <a:graphicData uri="http://schemas.openxmlformats.org/drawingml/2006/picture">
+                <pic:pic xmlns:pic="http://schemas.openxmlformats.org/drawingml/2006/picture">
+                  <pic:nvPicPr>
+                    <pic:cNvPr id="1" name="Image1" descr=""/>
+                    <pic:cNvPicPr>
+                      <a:picLocks noChangeAspect="1" noChangeArrowheads="1"/>
+                    </pic:cNvPicPr>
+                  </pic:nvPicPr>
+                  <pic:blipFill>
+                    <a:blip r:embed="rId2"/>
+                    <a:stretch>
+                      <a:fillRect/>
+                    </a:stretch>
+                  </pic:blipFill>
+                  <pic:spPr bwMode="auto">
+                    <a:xfrm>
+                      <a:off x="0" y="0"/>
+                      <a:ext cx="4152900" cy="5629275"/>
+                    </a:xfrm>
+                    <a:prstGeom prst="rect">
+                      <a:avLst/>
+                    </a:prstGeom>
+                  </pic:spPr>
+                </pic:pic>
+              </a:graphicData>
+            </a:graphic>
+          </wp:anchor>
+        </w:drawing>
       </w:r>
     </w:p>
     <w:p>
@@ -1456,7 +1501,7 @@
           <w:sz w:val="18"/>
           <w:szCs w:val="18"/>
         </w:rPr>
-        <w:t>User choose the business partner who put NTA AP Invoice in Manage tally sheet screen.</w:t>
+        <w:t>User choose the business partner who put NTA AP Invoice in the Manage tally sheet screen.</w:t>
       </w:r>
     </w:p>
     <w:p>

</xml_diff>